<commit_message>
Updated documents and added JAVA docs
</commit_message>
<xml_diff>
--- a/Documents/External/uAppFramework_release_notes_17.1_V1_0_0.docx
+++ b/Documents/External/uAppFramework_release_notes_17.1_V1_0_0.docx
@@ -1298,13 +1298,13 @@
         <w:pStyle w:val="Heading2"/>
       </w:pPr>
       <w:bookmarkStart w:id="2" w:name="_Toc449651651"/>
-      <w:bookmarkStart w:id="3" w:name="_Toc417379733"/>
-      <w:bookmarkStart w:id="4" w:name="_Toc476037770"/>
+      <w:bookmarkStart w:id="3" w:name="_Toc476037770"/>
+      <w:bookmarkStart w:id="4" w:name="_Toc417379733"/>
       <w:r>
         <w:t>Scope</w:t>
       </w:r>
       <w:bookmarkEnd w:id="2"/>
-      <w:bookmarkEnd w:id="4"/>
+      <w:bookmarkEnd w:id="3"/>
     </w:p>
     <w:p>
       <w:pPr>
@@ -1331,7 +1331,7 @@
       <w:bookmarkStart w:id="6" w:name="_Toc228603454"/>
       <w:bookmarkStart w:id="7" w:name="_Toc457547381"/>
       <w:bookmarkStart w:id="8" w:name="_Toc476037771"/>
-      <w:bookmarkEnd w:id="3"/>
+      <w:bookmarkEnd w:id="4"/>
       <w:r>
         <w:rPr>
           <w:lang w:val="en-GB"/>
@@ -1459,10 +1459,7 @@
         <w:ind w:firstLine="360"/>
       </w:pPr>
       <w:r>
-        <w:t>uApp-framework</w:t>
-      </w:r>
-      <w:r>
-        <w:t xml:space="preserve"> </w:t>
+        <w:t xml:space="preserve">uApp-framework </w:t>
       </w:r>
       <w:r>
         <w:t>Releases for PI 17.1 are:</w:t>
@@ -1502,25 +1499,19 @@
         <w:rPr>
           <w:rFonts w:ascii="Helvetica" w:eastAsia="Times New Roman" w:hAnsi="Helvetica" w:cs="Helvetica"/>
         </w:rPr>
-        <w:t>Support propositions (Power sleep</w:t>
+        <w:t>Flow Manager Improvements</w:t>
       </w:r>
       <w:r>
         <w:rPr>
           <w:rFonts w:ascii="Helvetica" w:eastAsia="Times New Roman" w:hAnsi="Helvetica" w:cs="Helvetica"/>
         </w:rPr>
-        <w:t>, Vita Skin</w:t>
+        <w:t xml:space="preserve"> </w:t>
       </w:r>
       <w:r>
         <w:rPr>
           <w:rFonts w:ascii="Helvetica" w:eastAsia="Times New Roman" w:hAnsi="Helvetica" w:cs="Helvetica"/>
         </w:rPr>
-        <w:t>, Smart Clipper, Bright eyes</w:t>
-      </w:r>
-      <w:r>
-        <w:rPr>
-          <w:rFonts w:ascii="Helvetica" w:eastAsia="Times New Roman" w:hAnsi="Helvetica" w:cs="Helvetica"/>
-        </w:rPr>
-        <w:t xml:space="preserve">) </w:t>
+        <w:t>(Threading logic, Error Handling, Unit-Test Coverage)</w:t>
       </w:r>
     </w:p>
     <w:p>
@@ -1557,7 +1548,7 @@
         <w:rPr>
           <w:rFonts w:ascii="Helvetica" w:eastAsia="Times New Roman" w:hAnsi="Helvetica" w:cs="Helvetica"/>
         </w:rPr>
-        <w:t>Code archive migration to TFS-GIT</w:t>
+        <w:t>Improve Code Coverage and TICS score</w:t>
       </w:r>
     </w:p>
     <w:p>
@@ -1594,7 +1585,25 @@
         <w:rPr>
           <w:rFonts w:ascii="Helvetica" w:eastAsia="Times New Roman" w:hAnsi="Helvetica" w:cs="Helvetica"/>
         </w:rPr>
-        <w:t>Improve Code Coverage and TICS score</w:t>
+        <w:t>Support propositions (Power sleep</w:t>
+      </w:r>
+      <w:r>
+        <w:rPr>
+          <w:rFonts w:ascii="Helvetica" w:eastAsia="Times New Roman" w:hAnsi="Helvetica" w:cs="Helvetica"/>
+        </w:rPr>
+        <w:t>, Vita Skin</w:t>
+      </w:r>
+      <w:r>
+        <w:rPr>
+          <w:rFonts w:ascii="Helvetica" w:eastAsia="Times New Roman" w:hAnsi="Helvetica" w:cs="Helvetica"/>
+        </w:rPr>
+        <w:t>, Smart Clipper, Bright eyes</w:t>
+      </w:r>
+      <w:r>
+        <w:rPr>
+          <w:rFonts w:ascii="Helvetica" w:eastAsia="Times New Roman" w:hAnsi="Helvetica" w:cs="Helvetica"/>
+        </w:rPr>
+        <w:t xml:space="preserve">) </w:t>
       </w:r>
     </w:p>
     <w:p>
@@ -1631,19 +1640,7 @@
         <w:rPr>
           <w:rFonts w:ascii="Helvetica" w:eastAsia="Times New Roman" w:hAnsi="Helvetica" w:cs="Helvetica"/>
         </w:rPr>
-        <w:t>Flow Manager Improvements</w:t>
-      </w:r>
-      <w:r>
-        <w:rPr>
-          <w:rFonts w:ascii="Helvetica" w:eastAsia="Times New Roman" w:hAnsi="Helvetica" w:cs="Helvetica"/>
-        </w:rPr>
-        <w:t xml:space="preserve"> </w:t>
-      </w:r>
-      <w:r>
-        <w:rPr>
-          <w:rFonts w:ascii="Helvetica" w:eastAsia="Times New Roman" w:hAnsi="Helvetica" w:cs="Helvetica"/>
-        </w:rPr>
-        <w:t>(Threading logic, Error Handling, Unit-Test Coverage)</w:t>
+        <w:t>Code archive migration to TFS-GIT</w:t>
       </w:r>
     </w:p>
     <w:p>
@@ -1680,7 +1677,16 @@
           <w:color w:val="000000" w:themeColor="text1"/>
           <w:lang w:val="en-GB"/>
         </w:rPr>
-        <w:t xml:space="preserve">The product is completely backward </w:t>
+        <w:t xml:space="preserve">The product is </w:t>
+      </w:r>
+      <w:bookmarkStart w:id="15" w:name="_GoBack"/>
+      <w:bookmarkEnd w:id="15"/>
+      <w:r>
+        <w:rPr>
+          <w:color w:val="000000" w:themeColor="text1"/>
+          <w:lang w:val="en-GB"/>
+        </w:rPr>
+        <w:t xml:space="preserve">backward </w:t>
       </w:r>
       <w:r>
         <w:rPr>
@@ -1694,11 +1700,11 @@
       <w:pPr>
         <w:pStyle w:val="Heading2"/>
       </w:pPr>
-      <w:bookmarkStart w:id="15" w:name="_Toc476037776"/>
+      <w:bookmarkStart w:id="16" w:name="_Toc476037776"/>
       <w:r>
         <w:t>Features not covered</w:t>
       </w:r>
-      <w:bookmarkEnd w:id="15"/>
+      <w:bookmarkEnd w:id="16"/>
     </w:p>
     <w:p>
       <w:pPr>
@@ -1708,10 +1714,7 @@
         <w:t>Features committed are delivered</w:t>
       </w:r>
     </w:p>
-    <w:p>
-      <w:bookmarkStart w:id="16" w:name="_GoBack"/>
-      <w:bookmarkEnd w:id="16"/>
-    </w:p>
+    <w:p/>
     <w:p>
       <w:pPr>
         <w:pStyle w:val="Heading2"/>
@@ -2877,8 +2880,8 @@
     </w:p>
     <w:p/>
     <w:sectPr>
-      <w:headerReference w:type="default" r:id="rId5"/>
-      <w:footerReference w:type="default" r:id="rId6"/>
+      <w:headerReference w:type="default" r:id="rId7"/>
+      <w:footerReference w:type="default" r:id="rId8"/>
       <w:pgSz w:w="11909" w:h="16834" w:code="9"/>
       <w:pgMar w:top="1985" w:right="1134" w:bottom="851" w:left="1134" w:header="561" w:footer="227" w:gutter="0"/>
       <w:cols w:space="720"/>
@@ -2886,6 +2889,31 @@
     </w:sectPr>
   </w:body>
 </w:document>
+</file>
+
+<file path=word/endnotes.xml><?xml version="1.0" encoding="utf-8"?>
+<w:endnotes xmlns:wpc="http://schemas.microsoft.com/office/word/2010/wordprocessingCanvas" xmlns:mo="http://schemas.microsoft.com/office/mac/office/2008/main" xmlns:mc="http://schemas.openxmlformats.org/markup-compatibility/2006" xmlns:mv="urn:schemas-microsoft-com:mac:vml" xmlns:o="urn:schemas-microsoft-com:office:office" xmlns:r="http://schemas.openxmlformats.org/officeDocument/2006/relationships" xmlns:m="http://schemas.openxmlformats.org/officeDocument/2006/math" xmlns:v="urn:schemas-microsoft-com:vml" xmlns:wp14="http://schemas.microsoft.com/office/word/2010/wordprocessingDrawing" xmlns:wp="http://schemas.openxmlformats.org/drawingml/2006/wordprocessingDrawing" xmlns:w10="urn:schemas-microsoft-com:office:word" xmlns:w="http://schemas.openxmlformats.org/wordprocessingml/2006/main" xmlns:w14="http://schemas.microsoft.com/office/word/2010/wordml" xmlns:w15="http://schemas.microsoft.com/office/word/2012/wordml" xmlns:wpg="http://schemas.microsoft.com/office/word/2010/wordprocessingGroup" xmlns:wpi="http://schemas.microsoft.com/office/word/2010/wordprocessingInk" xmlns:wne="http://schemas.microsoft.com/office/word/2006/wordml" xmlns:wps="http://schemas.microsoft.com/office/word/2010/wordprocessingShape" mc:Ignorable="w14 w15 wp14">
+  <w:endnote w:type="separator" w:id="-1">
+    <w:p>
+      <w:pPr>
+        <w:spacing w:after="0"/>
+      </w:pPr>
+      <w:r>
+        <w:separator/>
+      </w:r>
+    </w:p>
+  </w:endnote>
+  <w:endnote w:type="continuationSeparator" w:id="0">
+    <w:p>
+      <w:pPr>
+        <w:spacing w:after="0"/>
+      </w:pPr>
+      <w:r>
+        <w:continuationSeparator/>
+      </w:r>
+    </w:p>
+  </w:endnote>
+</w:endnotes>
 </file>
 
 <file path=word/footer1.xml><?xml version="1.0" encoding="utf-8"?>
@@ -2909,7 +2937,7 @@
     </w:tblGrid>
     <w:tr>
       <w:trPr>
-        <w:trHeight w:hRule="exact" w:val="227"/>
+        <w:trHeight w:hRule="exact" w:val="469"/>
       </w:trPr>
       <w:tc>
         <w:tcPr>
@@ -2952,14 +2980,21 @@
               <w:rFonts w:cs="Arial"/>
               <w:szCs w:val="16"/>
             </w:rPr>
-            <w:t>RicBaj-20170224</w:t>
+            <w:t>YogHS</w:t>
           </w:r>
           <w:r>
             <w:rPr>
               <w:rFonts w:cs="Arial"/>
               <w:szCs w:val="16"/>
             </w:rPr>
-            <w:t>-01V00</w:t>
+            <w:t>-20170224</w:t>
+          </w:r>
+          <w:r>
+            <w:rPr>
+              <w:rFonts w:cs="Arial"/>
+              <w:szCs w:val="16"/>
+            </w:rPr>
+            <w:t>-01V001</w:t>
           </w:r>
         </w:p>
         <w:p>
@@ -3038,7 +3073,7 @@
               <w:szCs w:val="16"/>
               <w:lang w:val="nl-NL"/>
             </w:rPr>
-            <w:t>&lt;Author&gt;</w:t>
+            <w:t>Yogesh HS</w:t>
           </w:r>
         </w:p>
       </w:tc>
@@ -3102,10 +3137,6 @@
           <w:pPr>
             <w:pStyle w:val="Footer"/>
             <w:jc w:val="center"/>
-            <w:rPr>
-              <w:rFonts w:cs="Arial"/>
-              <w:szCs w:val="16"/>
-            </w:rPr>
           </w:pPr>
           <w:r>
             <w:t>Release</w:t>
@@ -3114,7 +3145,10 @@
             <w:t xml:space="preserve"> </w:t>
           </w:r>
           <w:r>
-            <w:t>Note for Reference App</w:t>
+            <w:t xml:space="preserve">Note for </w:t>
+          </w:r>
+          <w:r>
+            <w:t>uApp-framework</w:t>
           </w:r>
         </w:p>
       </w:tc>
@@ -3434,6 +3468,31 @@
     </w:pPr>
   </w:p>
 </w:ftr>
+</file>
+
+<file path=word/footnotes.xml><?xml version="1.0" encoding="utf-8"?>
+<w:footnotes xmlns:wpc="http://schemas.microsoft.com/office/word/2010/wordprocessingCanvas" xmlns:mo="http://schemas.microsoft.com/office/mac/office/2008/main" xmlns:mc="http://schemas.openxmlformats.org/markup-compatibility/2006" xmlns:mv="urn:schemas-microsoft-com:mac:vml" xmlns:o="urn:schemas-microsoft-com:office:office" xmlns:r="http://schemas.openxmlformats.org/officeDocument/2006/relationships" xmlns:m="http://schemas.openxmlformats.org/officeDocument/2006/math" xmlns:v="urn:schemas-microsoft-com:vml" xmlns:wp14="http://schemas.microsoft.com/office/word/2010/wordprocessingDrawing" xmlns:wp="http://schemas.openxmlformats.org/drawingml/2006/wordprocessingDrawing" xmlns:w10="urn:schemas-microsoft-com:office:word" xmlns:w="http://schemas.openxmlformats.org/wordprocessingml/2006/main" xmlns:w14="http://schemas.microsoft.com/office/word/2010/wordml" xmlns:w15="http://schemas.microsoft.com/office/word/2012/wordml" xmlns:wpg="http://schemas.microsoft.com/office/word/2010/wordprocessingGroup" xmlns:wpi="http://schemas.microsoft.com/office/word/2010/wordprocessingInk" xmlns:wne="http://schemas.microsoft.com/office/word/2006/wordml" xmlns:wps="http://schemas.microsoft.com/office/word/2010/wordprocessingShape" mc:Ignorable="w14 w15 wp14">
+  <w:footnote w:type="separator" w:id="-1">
+    <w:p>
+      <w:pPr>
+        <w:spacing w:after="0"/>
+      </w:pPr>
+      <w:r>
+        <w:separator/>
+      </w:r>
+    </w:p>
+  </w:footnote>
+  <w:footnote w:type="continuationSeparator" w:id="0">
+    <w:p>
+      <w:pPr>
+        <w:spacing w:after="0"/>
+      </w:pPr>
+      <w:r>
+        <w:continuationSeparator/>
+      </w:r>
+    </w:p>
+  </w:footnote>
+</w:footnotes>
 </file>
 
 <file path=word/header1.xml><?xml version="1.0" encoding="utf-8"?>
@@ -3577,13 +3636,7 @@
             <w:rPr>
               <w:b/>
             </w:rPr>
-            <w:t>ote</w:t>
-          </w:r>
-          <w:r>
-            <w:rPr>
-              <w:b/>
-            </w:rPr>
-            <w:t>s</w:t>
+            <w:t>otes</w:t>
           </w:r>
           <w:r>
             <w:rPr>
@@ -3596,7 +3649,7 @@
               <w:b/>
               <w:color w:val="000000" w:themeColor="text1"/>
             </w:rPr>
-            <w:t>Reference App</w:t>
+            <w:t>uApp-framework</w:t>
           </w:r>
         </w:p>
       </w:tc>

</xml_diff>